<commit_message>
Small improvements. Small clarifications in the docs.
</commit_message>
<xml_diff>
--- a/Documentation/Telegram. Первая или повторная инициализация краулера.docx
+++ b/Documentation/Telegram. Первая или повторная инициализация краулера.docx
@@ -144,20 +144,83 @@
     <w:p>
       <w:pPr>
         <w:pStyle w:val="a5"/>
-        <w:numPr>
-          <w:ilvl w:val="1"/>
-          <w:numId w:val="2"/>
-        </w:numPr>
-        <w:rPr>
-          <w:lang w:val="en-US"/>
-        </w:rPr>
-      </w:pPr>
-      <w:r>
-        <w:rPr>
-          <w:color w:val="C0504D" w:themeColor="accent2"/>
-          <w:lang w:val="en-US"/>
-        </w:rPr>
-        <w:t xml:space="preserve">import Modules.Crawling.tg as </w:t>
+        <w:ind w:left="1440"/>
+        <w:rPr>
+          <w:lang w:val="en-US"/>
+        </w:rPr>
+      </w:pPr>
+      <w:r>
+        <w:rPr>
+          <w:color w:val="C0504D" w:themeColor="accent2"/>
+          <w:lang w:val="en-US"/>
+        </w:rPr>
+        <w:t>import sys</w:t>
+      </w:r>
+    </w:p>
+    <w:p>
+      <w:pPr>
+        <w:pStyle w:val="a5"/>
+        <w:ind w:left="1440"/>
+        <w:rPr>
+          <w:lang w:val="en-US"/>
+        </w:rPr>
+      </w:pPr>
+      <w:proofErr w:type="spellStart"/>
+      <w:proofErr w:type="gramStart"/>
+      <w:r>
+        <w:rPr>
+          <w:color w:val="C0504D" w:themeColor="accent2"/>
+          <w:lang w:val="en-US"/>
+        </w:rPr>
+        <w:t>sys.path</w:t>
+      </w:r>
+      <w:proofErr w:type="gramEnd"/>
+      <w:r>
+        <w:rPr>
+          <w:color w:val="C0504D" w:themeColor="accent2"/>
+          <w:lang w:val="en-US"/>
+        </w:rPr>
+        <w:t>.append</w:t>
+      </w:r>
+      <w:proofErr w:type="spellEnd"/>
+      <w:r>
+        <w:rPr>
+          <w:color w:val="C0504D" w:themeColor="accent2"/>
+          <w:lang w:val="en-US"/>
+        </w:rPr>
+        <w:t>('/opt2/</w:t>
+      </w:r>
+      <w:proofErr w:type="spellStart"/>
+      <w:r>
+        <w:rPr>
+          <w:color w:val="C0504D" w:themeColor="accent2"/>
+          <w:lang w:val="en-US"/>
+        </w:rPr>
+        <w:t>pgpython</w:t>
+      </w:r>
+      <w:proofErr w:type="spellEnd"/>
+      <w:r>
+        <w:rPr>
+          <w:color w:val="C0504D" w:themeColor="accent2"/>
+          <w:lang w:val="en-US"/>
+        </w:rPr>
+        <w:t>/modules')</w:t>
+      </w:r>
+    </w:p>
+    <w:p>
+      <w:pPr>
+        <w:pStyle w:val="a5"/>
+        <w:ind w:left="1440"/>
+        <w:rPr>
+          <w:lang w:val="en-US"/>
+        </w:rPr>
+      </w:pPr>
+      <w:r>
+        <w:rPr>
+          <w:color w:val="C0504D" w:themeColor="accent2"/>
+          <w:lang w:val="en-US"/>
+        </w:rPr>
+        <w:t xml:space="preserve">import modules.crawling.tg as </w:t>
       </w:r>
       <w:proofErr w:type="spellStart"/>
       <w:r>
@@ -172,29 +235,20 @@
     <w:p>
       <w:pPr>
         <w:pStyle w:val="a5"/>
-        <w:numPr>
-          <w:ilvl w:val="1"/>
-          <w:numId w:val="2"/>
-        </w:numPr>
-        <w:rPr>
-          <w:lang w:val="en-US"/>
-        </w:rPr>
-      </w:pPr>
+        <w:ind w:left="1440"/>
+        <w:rPr>
+          <w:lang w:val="en-US"/>
+        </w:rPr>
+      </w:pPr>
+      <w:bookmarkStart w:id="0" w:name="_GoBack"/>
+      <w:bookmarkEnd w:id="0"/>
       <w:proofErr w:type="spellStart"/>
       <w:r>
         <w:rPr>
           <w:color w:val="C0504D" w:themeColor="accent2"/>
           <w:lang w:val="en-US"/>
         </w:rPr>
-        <w:t>tg.Telegram.key_generate_</w:t>
-      </w:r>
-      <w:proofErr w:type="gramStart"/>
-      <w:r>
-        <w:rPr>
-          <w:color w:val="C0504D" w:themeColor="accent2"/>
-          <w:lang w:val="en-US"/>
-        </w:rPr>
-        <w:t>only</w:t>
+        <w:t>tg.Telegram.key_generate_only</w:t>
       </w:r>
       <w:proofErr w:type="spellEnd"/>
       <w:r>
@@ -202,15 +256,7 @@
           <w:color w:val="C0504D" w:themeColor="accent2"/>
           <w:lang w:val="en-US"/>
         </w:rPr>
-        <w:t>(</w:t>
-      </w:r>
-      <w:proofErr w:type="gramEnd"/>
-      <w:r>
-        <w:rPr>
-          <w:color w:val="C0504D" w:themeColor="accent2"/>
-          <w:lang w:val="en-US"/>
-        </w:rPr>
-        <w:t>)</w:t>
+        <w:t>()</w:t>
       </w:r>
     </w:p>
     <w:p>
@@ -238,12 +284,7 @@
       </w:r>
       <w:proofErr w:type="spellEnd"/>
       <w:r>
-        <w:t xml:space="preserve"> требует</w:t>
-      </w:r>
-      <w:bookmarkStart w:id="0" w:name="_GoBack"/>
-      <w:bookmarkEnd w:id="0"/>
-      <w:r>
-        <w:t xml:space="preserve">ся выполнить повторный краулинг групп, чтобы обновился </w:t>
+        <w:t xml:space="preserve"> требуется выполнить повторный краулинг групп, чтобы обновился </w:t>
       </w:r>
       <w:r>
         <w:rPr>

</xml_diff>